<commit_message>
Updated Gameplan to reflect new methodology
</commit_message>
<xml_diff>
--- a/ML for Missing Data/Gameplan.docx
+++ b/ML for Missing Data/Gameplan.docx
@@ -7,46 +7,49 @@
         <w:pStyle w:val="ListParagraph"/>
         <w:numPr>
           <w:ilvl w:val="0"/>
-          <w:numId w:val="7"/>
+          <w:numId w:val="8"/>
         </w:numPr>
-        <w:spacing w:after="0" w:line="240" w:lineRule="auto"/>
-        <w:rPr>
-          <w:rFonts w:ascii="Times New Roman" w:eastAsia="Times New Roman" w:hAnsi="Times New Roman" w:cs="Times New Roman"/>
-          <w:kern w:val="0"/>
-          <w:sz w:val="24"/>
-          <w:szCs w:val="24"/>
-          <w14:ligatures w14:val="none"/>
-        </w:rPr>
-      </w:pPr>
-      <w:r>
-        <w:rPr>
-          <w:rFonts w:ascii="Times New Roman" w:eastAsia="Times New Roman" w:hAnsi="Times New Roman" w:cs="Times New Roman"/>
-          <w:kern w:val="0"/>
-          <w:sz w:val="24"/>
-          <w:szCs w:val="24"/>
-          <w14:ligatures w14:val="none"/>
-        </w:rPr>
-        <w:t xml:space="preserve">Data Preprocessing: </w:t>
+        <w:rPr>
+          <w:rFonts w:ascii="Times New Roman" w:eastAsia="Times New Roman" w:hAnsi="Times New Roman" w:cs="Times New Roman"/>
+          <w:kern w:val="0"/>
+          <w:sz w:val="24"/>
+          <w:szCs w:val="24"/>
+          <w14:ligatures w14:val="none"/>
+        </w:rPr>
+      </w:pPr>
+      <w:r>
+        <w:rPr>
+          <w:rFonts w:ascii="Times New Roman" w:eastAsia="Times New Roman" w:hAnsi="Times New Roman" w:cs="Times New Roman"/>
+          <w:kern w:val="0"/>
+          <w:sz w:val="24"/>
+          <w:szCs w:val="24"/>
+          <w14:ligatures w14:val="none"/>
+        </w:rPr>
+        <w:t>Data Preprocessing:</w:t>
       </w:r>
     </w:p>
     <w:p>
       <w:pPr>
+        <w:pStyle w:val="ListParagraph"/>
         <w:numPr>
           <w:ilvl w:val="1"/>
-          <w:numId w:val="7"/>
+          <w:numId w:val="8"/>
         </w:numPr>
-        <w:spacing w:before="100" w:beforeAutospacing="1" w:after="100" w:afterAutospacing="1" w:line="240" w:lineRule="auto"/>
-        <w:rPr>
-          <w:rFonts w:ascii="Times New Roman" w:eastAsia="Times New Roman" w:hAnsi="Times New Roman" w:cs="Times New Roman"/>
-          <w:kern w:val="0"/>
-          <w:sz w:val="24"/>
-          <w:szCs w:val="24"/>
-          <w14:ligatures w14:val="none"/>
-        </w:rPr>
-      </w:pPr>
-      <w:r>
-        <w:rPr>
-          <w:rFonts w:ascii="Times New Roman" w:eastAsia="Times New Roman" w:hAnsi="Times New Roman" w:cs="Times New Roman"/>
+        <w:rPr>
+          <w:rFonts w:ascii="Times New Roman" w:eastAsia="Times New Roman" w:hAnsi="Times New Roman" w:cs="Times New Roman"/>
+          <w:i/>
+          <w:iCs/>
+          <w:kern w:val="0"/>
+          <w:sz w:val="24"/>
+          <w:szCs w:val="24"/>
+          <w14:ligatures w14:val="none"/>
+        </w:rPr>
+      </w:pPr>
+      <w:r>
+        <w:rPr>
+          <w:rFonts w:ascii="Times New Roman" w:eastAsia="Times New Roman" w:hAnsi="Times New Roman" w:cs="Times New Roman"/>
+          <w:i/>
+          <w:iCs/>
           <w:kern w:val="0"/>
           <w:sz w:val="24"/>
           <w:szCs w:val="24"/>
@@ -57,11 +60,11 @@
     </w:p>
     <w:p>
       <w:pPr>
+        <w:pStyle w:val="ListParagraph"/>
         <w:numPr>
           <w:ilvl w:val="1"/>
-          <w:numId w:val="7"/>
+          <w:numId w:val="8"/>
         </w:numPr>
-        <w:spacing w:before="100" w:beforeAutospacing="1" w:after="100" w:afterAutospacing="1" w:line="240" w:lineRule="auto"/>
         <w:rPr>
           <w:rFonts w:ascii="Times New Roman" w:eastAsia="Times New Roman" w:hAnsi="Times New Roman" w:cs="Times New Roman"/>
           <w:kern w:val="0"/>
@@ -79,6 +82,32 @@
           <w14:ligatures w14:val="none"/>
         </w:rPr>
         <w:t>Convert categorical variables into numerical representations if necessary.</w:t>
+      </w:r>
+    </w:p>
+    <w:p>
+      <w:pPr>
+        <w:pStyle w:val="ListParagraph"/>
+        <w:numPr>
+          <w:ilvl w:val="1"/>
+          <w:numId w:val="8"/>
+        </w:numPr>
+        <w:rPr>
+          <w:rFonts w:ascii="Times New Roman" w:eastAsia="Times New Roman" w:hAnsi="Times New Roman" w:cs="Times New Roman"/>
+          <w:kern w:val="0"/>
+          <w:sz w:val="24"/>
+          <w:szCs w:val="24"/>
+          <w14:ligatures w14:val="none"/>
+        </w:rPr>
+      </w:pPr>
+      <w:r>
+        <w:rPr>
+          <w:rFonts w:ascii="Times New Roman" w:eastAsia="Times New Roman" w:hAnsi="Times New Roman" w:cs="Times New Roman"/>
+          <w:kern w:val="0"/>
+          <w:sz w:val="24"/>
+          <w:szCs w:val="24"/>
+          <w14:ligatures w14:val="none"/>
+        </w:rPr>
+        <w:t>Remove clearly useless columns to clean up the dataset.</w:t>
       </w:r>
     </w:p>
     <w:p>
@@ -86,132 +115,99 @@
         <w:pStyle w:val="ListParagraph"/>
         <w:numPr>
           <w:ilvl w:val="0"/>
-          <w:numId w:val="7"/>
+          <w:numId w:val="8"/>
         </w:numPr>
-        <w:spacing w:after="0" w:line="240" w:lineRule="auto"/>
-        <w:rPr>
-          <w:rFonts w:ascii="Times New Roman" w:eastAsia="Times New Roman" w:hAnsi="Times New Roman" w:cs="Times New Roman"/>
-          <w:kern w:val="0"/>
-          <w:sz w:val="24"/>
-          <w:szCs w:val="24"/>
-          <w14:ligatures w14:val="none"/>
-        </w:rPr>
-      </w:pPr>
-      <w:r>
-        <w:rPr>
-          <w:rFonts w:ascii="Times New Roman" w:eastAsia="Times New Roman" w:hAnsi="Times New Roman" w:cs="Times New Roman"/>
-          <w:kern w:val="0"/>
-          <w:sz w:val="24"/>
-          <w:szCs w:val="24"/>
-          <w14:ligatures w14:val="none"/>
-        </w:rPr>
-        <w:t xml:space="preserve">Feature Selection: </w:t>
+        <w:rPr>
+          <w:rFonts w:ascii="Times New Roman" w:eastAsia="Times New Roman" w:hAnsi="Times New Roman" w:cs="Times New Roman"/>
+          <w:kern w:val="0"/>
+          <w:sz w:val="24"/>
+          <w:szCs w:val="24"/>
+          <w14:ligatures w14:val="none"/>
+        </w:rPr>
+      </w:pPr>
+      <w:r>
+        <w:rPr>
+          <w:rFonts w:ascii="Times New Roman" w:eastAsia="Times New Roman" w:hAnsi="Times New Roman" w:cs="Times New Roman"/>
+          <w:kern w:val="0"/>
+          <w:sz w:val="24"/>
+          <w:szCs w:val="24"/>
+          <w14:ligatures w14:val="none"/>
+        </w:rPr>
+        <w:t>Feature Selection:</w:t>
       </w:r>
     </w:p>
     <w:p>
       <w:pPr>
+        <w:pStyle w:val="ListParagraph"/>
         <w:numPr>
           <w:ilvl w:val="1"/>
-          <w:numId w:val="7"/>
+          <w:numId w:val="8"/>
         </w:numPr>
-        <w:spacing w:before="100" w:beforeAutospacing="1" w:after="100" w:afterAutospacing="1" w:line="240" w:lineRule="auto"/>
-        <w:rPr>
-          <w:rFonts w:ascii="Times New Roman" w:eastAsia="Times New Roman" w:hAnsi="Times New Roman" w:cs="Times New Roman"/>
-          <w:kern w:val="0"/>
-          <w:sz w:val="24"/>
-          <w:szCs w:val="24"/>
-          <w14:ligatures w14:val="none"/>
-        </w:rPr>
-      </w:pPr>
-      <w:r>
-        <w:rPr>
-          <w:rFonts w:ascii="Times New Roman" w:eastAsia="Times New Roman" w:hAnsi="Times New Roman" w:cs="Times New Roman"/>
-          <w:kern w:val="0"/>
-          <w:sz w:val="24"/>
-          <w:szCs w:val="24"/>
-          <w14:ligatures w14:val="none"/>
-        </w:rPr>
-        <w:t>Identify the relevant features that are likely to be informative for imputing the missing values.</w:t>
+        <w:rPr>
+          <w:rFonts w:ascii="Times New Roman" w:eastAsia="Times New Roman" w:hAnsi="Times New Roman" w:cs="Times New Roman"/>
+          <w:kern w:val="0"/>
+          <w:sz w:val="24"/>
+          <w:szCs w:val="24"/>
+          <w14:ligatures w14:val="none"/>
+        </w:rPr>
+      </w:pPr>
+      <w:r>
+        <w:rPr>
+          <w:rFonts w:ascii="Times New Roman" w:eastAsia="Times New Roman" w:hAnsi="Times New Roman" w:cs="Times New Roman"/>
+          <w:kern w:val="0"/>
+          <w:sz w:val="24"/>
+          <w:szCs w:val="24"/>
+          <w14:ligatures w14:val="none"/>
+        </w:rPr>
+        <w:t xml:space="preserve">Identify the relevant features using a </w:t>
+      </w:r>
+      <w:proofErr w:type="spellStart"/>
+      <w:r>
+        <w:rPr>
+          <w:rFonts w:ascii="Times New Roman" w:eastAsia="Times New Roman" w:hAnsi="Times New Roman" w:cs="Times New Roman"/>
+          <w:kern w:val="0"/>
+          <w:sz w:val="24"/>
+          <w:szCs w:val="24"/>
+          <w14:ligatures w14:val="none"/>
+        </w:rPr>
+        <w:t>RandomForestClassifier</w:t>
+      </w:r>
+      <w:proofErr w:type="spellEnd"/>
+      <w:r>
+        <w:rPr>
+          <w:rFonts w:ascii="Times New Roman" w:eastAsia="Times New Roman" w:hAnsi="Times New Roman" w:cs="Times New Roman"/>
+          <w:kern w:val="0"/>
+          <w:sz w:val="24"/>
+          <w:szCs w:val="24"/>
+          <w14:ligatures w14:val="none"/>
+        </w:rPr>
+        <w:t>.</w:t>
       </w:r>
     </w:p>
     <w:p>
       <w:pPr>
+        <w:pStyle w:val="ListParagraph"/>
         <w:numPr>
           <w:ilvl w:val="1"/>
-          <w:numId w:val="7"/>
+          <w:numId w:val="8"/>
         </w:numPr>
-        <w:spacing w:before="100" w:beforeAutospacing="1" w:after="100" w:afterAutospacing="1" w:line="240" w:lineRule="auto"/>
-        <w:rPr>
-          <w:rFonts w:ascii="Times New Roman" w:eastAsia="Times New Roman" w:hAnsi="Times New Roman" w:cs="Times New Roman"/>
-          <w:kern w:val="0"/>
-          <w:sz w:val="24"/>
-          <w:szCs w:val="24"/>
-          <w14:ligatures w14:val="none"/>
-        </w:rPr>
-      </w:pPr>
-      <w:r>
-        <w:rPr>
-          <w:rFonts w:ascii="Times New Roman" w:eastAsia="Times New Roman" w:hAnsi="Times New Roman" w:cs="Times New Roman"/>
-          <w:kern w:val="0"/>
-          <w:sz w:val="24"/>
-          <w:szCs w:val="24"/>
-          <w14:ligatures w14:val="none"/>
-        </w:rPr>
-        <w:t>Remove any irrelevant or redundant features to reduce noise and improve efficiency.</w:t>
-      </w:r>
-    </w:p>
-    <w:p>
-      <w:pPr>
-        <w:numPr>
-          <w:ilvl w:val="0"/>
-          <w:numId w:val="7"/>
-        </w:numPr>
-        <w:spacing w:before="100" w:beforeAutospacing="1" w:after="100" w:afterAutospacing="1" w:line="240" w:lineRule="auto"/>
-        <w:rPr>
-          <w:rFonts w:ascii="Times New Roman" w:eastAsia="Times New Roman" w:hAnsi="Times New Roman" w:cs="Times New Roman"/>
-          <w:kern w:val="0"/>
-          <w:sz w:val="24"/>
-          <w:szCs w:val="24"/>
-          <w14:ligatures w14:val="none"/>
-        </w:rPr>
-      </w:pPr>
-      <w:r>
-        <w:rPr>
-          <w:rFonts w:ascii="Times New Roman" w:eastAsia="Times New Roman" w:hAnsi="Times New Roman" w:cs="Times New Roman"/>
-          <w:kern w:val="0"/>
-          <w:sz w:val="24"/>
-          <w:szCs w:val="24"/>
-          <w14:ligatures w14:val="none"/>
-        </w:rPr>
-        <w:t>Data Removal</w:t>
-      </w:r>
-    </w:p>
-    <w:p>
-      <w:pPr>
-        <w:numPr>
-          <w:ilvl w:val="1"/>
-          <w:numId w:val="7"/>
-        </w:numPr>
-        <w:spacing w:before="100" w:beforeAutospacing="1" w:after="100" w:afterAutospacing="1" w:line="240" w:lineRule="auto"/>
-        <w:rPr>
-          <w:rFonts w:ascii="Times New Roman" w:eastAsia="Times New Roman" w:hAnsi="Times New Roman" w:cs="Times New Roman"/>
-          <w:kern w:val="0"/>
-          <w:sz w:val="24"/>
-          <w:szCs w:val="24"/>
-          <w14:ligatures w14:val="none"/>
-        </w:rPr>
-      </w:pPr>
-      <w:r>
-        <w:rPr>
-          <w:rFonts w:ascii="Times New Roman" w:hAnsi="Times New Roman" w:cs="Times New Roman"/>
-        </w:rPr>
-        <w:t>T</w:t>
-      </w:r>
-      <w:r>
-        <w:rPr>
-          <w:rFonts w:ascii="Times New Roman" w:hAnsi="Times New Roman" w:cs="Times New Roman"/>
-        </w:rPr>
-        <w:t>o simulate missing data and test the imputation techniques, you can randomly remove some values from your complete dataset.</w:t>
+        <w:rPr>
+          <w:rFonts w:ascii="Times New Roman" w:eastAsia="Times New Roman" w:hAnsi="Times New Roman" w:cs="Times New Roman"/>
+          <w:kern w:val="0"/>
+          <w:sz w:val="24"/>
+          <w:szCs w:val="24"/>
+          <w14:ligatures w14:val="none"/>
+        </w:rPr>
+      </w:pPr>
+      <w:r>
+        <w:rPr>
+          <w:rFonts w:ascii="Times New Roman" w:eastAsia="Times New Roman" w:hAnsi="Times New Roman" w:cs="Times New Roman"/>
+          <w:kern w:val="0"/>
+          <w:sz w:val="24"/>
+          <w:szCs w:val="24"/>
+          <w14:ligatures w14:val="none"/>
+        </w:rPr>
+        <w:t>Evaluate feature importances to select the most informative features for imputing missing values.</w:t>
       </w:r>
     </w:p>
     <w:p>
@@ -219,78 +215,153 @@
         <w:pStyle w:val="ListParagraph"/>
         <w:numPr>
           <w:ilvl w:val="0"/>
-          <w:numId w:val="7"/>
+          <w:numId w:val="8"/>
         </w:numPr>
-        <w:spacing w:after="0" w:line="240" w:lineRule="auto"/>
-        <w:rPr>
-          <w:rFonts w:ascii="Times New Roman" w:eastAsia="Times New Roman" w:hAnsi="Times New Roman" w:cs="Times New Roman"/>
-          <w:kern w:val="0"/>
-          <w:sz w:val="24"/>
-          <w:szCs w:val="24"/>
-          <w14:ligatures w14:val="none"/>
-        </w:rPr>
-      </w:pPr>
-      <w:r>
-        <w:rPr>
-          <w:rFonts w:ascii="Times New Roman" w:eastAsia="Times New Roman" w:hAnsi="Times New Roman" w:cs="Times New Roman"/>
-          <w:kern w:val="0"/>
-          <w:sz w:val="24"/>
-          <w:szCs w:val="24"/>
-          <w14:ligatures w14:val="none"/>
-        </w:rPr>
-        <w:t xml:space="preserve">Splitting the Data: </w:t>
+        <w:rPr>
+          <w:rFonts w:ascii="Times New Roman" w:eastAsia="Times New Roman" w:hAnsi="Times New Roman" w:cs="Times New Roman"/>
+          <w:kern w:val="0"/>
+          <w:sz w:val="24"/>
+          <w:szCs w:val="24"/>
+          <w14:ligatures w14:val="none"/>
+        </w:rPr>
+      </w:pPr>
+      <w:r>
+        <w:rPr>
+          <w:rFonts w:ascii="Times New Roman" w:eastAsia="Times New Roman" w:hAnsi="Times New Roman" w:cs="Times New Roman"/>
+          <w:kern w:val="0"/>
+          <w:sz w:val="24"/>
+          <w:szCs w:val="24"/>
+          <w14:ligatures w14:val="none"/>
+        </w:rPr>
+        <w:t>Curating the Data:</w:t>
       </w:r>
     </w:p>
     <w:p>
       <w:pPr>
+        <w:pStyle w:val="ListParagraph"/>
         <w:numPr>
           <w:ilvl w:val="1"/>
-          <w:numId w:val="7"/>
+          <w:numId w:val="8"/>
         </w:numPr>
-        <w:spacing w:before="100" w:beforeAutospacing="1" w:after="100" w:afterAutospacing="1" w:line="240" w:lineRule="auto"/>
-        <w:rPr>
-          <w:rFonts w:ascii="Times New Roman" w:eastAsia="Times New Roman" w:hAnsi="Times New Roman" w:cs="Times New Roman"/>
-          <w:kern w:val="0"/>
-          <w:sz w:val="24"/>
-          <w:szCs w:val="24"/>
-          <w14:ligatures w14:val="none"/>
-        </w:rPr>
-      </w:pPr>
-      <w:r>
-        <w:rPr>
-          <w:rFonts w:ascii="Times New Roman" w:eastAsia="Times New Roman" w:hAnsi="Times New Roman" w:cs="Times New Roman"/>
-          <w:kern w:val="0"/>
-          <w:sz w:val="24"/>
-          <w:szCs w:val="24"/>
-          <w14:ligatures w14:val="none"/>
-        </w:rPr>
-        <w:t>Split the dataset into training and testing sets, ensuring that both sets contain missing values.</w:t>
+        <w:rPr>
+          <w:rFonts w:ascii="Times New Roman" w:eastAsia="Times New Roman" w:hAnsi="Times New Roman" w:cs="Times New Roman"/>
+          <w:kern w:val="0"/>
+          <w:sz w:val="24"/>
+          <w:szCs w:val="24"/>
+          <w14:ligatures w14:val="none"/>
+        </w:rPr>
+      </w:pPr>
+      <w:r>
+        <w:rPr>
+          <w:rFonts w:ascii="Times New Roman" w:eastAsia="Times New Roman" w:hAnsi="Times New Roman" w:cs="Times New Roman"/>
+          <w:kern w:val="0"/>
+          <w:sz w:val="24"/>
+          <w:szCs w:val="24"/>
+          <w14:ligatures w14:val="none"/>
+        </w:rPr>
+        <w:t>Split the dataset into training and testing sets based on the important features identified by the random forest</w:t>
+      </w:r>
+      <w:r>
+        <w:rPr>
+          <w:rFonts w:ascii="Times New Roman" w:eastAsia="Times New Roman" w:hAnsi="Times New Roman" w:cs="Times New Roman"/>
+          <w:kern w:val="0"/>
+          <w:sz w:val="24"/>
+          <w:szCs w:val="24"/>
+          <w14:ligatures w14:val="none"/>
+        </w:rPr>
+        <w:t xml:space="preserve"> for the specific column</w:t>
+      </w:r>
+      <w:r>
+        <w:rPr>
+          <w:rFonts w:ascii="Times New Roman" w:eastAsia="Times New Roman" w:hAnsi="Times New Roman" w:cs="Times New Roman"/>
+          <w:kern w:val="0"/>
+          <w:sz w:val="24"/>
+          <w:szCs w:val="24"/>
+          <w14:ligatures w14:val="none"/>
+        </w:rPr>
+        <w:t>.</w:t>
       </w:r>
     </w:p>
     <w:p>
       <w:pPr>
+        <w:pStyle w:val="ListParagraph"/>
         <w:numPr>
           <w:ilvl w:val="1"/>
-          <w:numId w:val="7"/>
+          <w:numId w:val="8"/>
         </w:numPr>
-        <w:spacing w:before="100" w:beforeAutospacing="1" w:after="100" w:afterAutospacing="1" w:line="240" w:lineRule="auto"/>
-        <w:rPr>
-          <w:rFonts w:ascii="Times New Roman" w:eastAsia="Times New Roman" w:hAnsi="Times New Roman" w:cs="Times New Roman"/>
-          <w:kern w:val="0"/>
-          <w:sz w:val="24"/>
-          <w:szCs w:val="24"/>
-          <w14:ligatures w14:val="none"/>
-        </w:rPr>
-      </w:pPr>
-      <w:r>
-        <w:rPr>
-          <w:rFonts w:ascii="Times New Roman" w:eastAsia="Times New Roman" w:hAnsi="Times New Roman" w:cs="Times New Roman"/>
-          <w:kern w:val="0"/>
-          <w:sz w:val="24"/>
-          <w:szCs w:val="24"/>
-          <w14:ligatures w14:val="none"/>
-        </w:rPr>
-        <w:t>The training set will be used to train the imputation model, while the testing set will be used to evaluate its performance.</w:t>
+        <w:rPr>
+          <w:rFonts w:ascii="Times New Roman" w:eastAsia="Times New Roman" w:hAnsi="Times New Roman" w:cs="Times New Roman"/>
+          <w:kern w:val="0"/>
+          <w:sz w:val="24"/>
+          <w:szCs w:val="24"/>
+          <w14:ligatures w14:val="none"/>
+        </w:rPr>
+      </w:pPr>
+      <w:r>
+        <w:rPr>
+          <w:rFonts w:ascii="Times New Roman" w:eastAsia="Times New Roman" w:hAnsi="Times New Roman" w:cs="Times New Roman"/>
+          <w:kern w:val="0"/>
+          <w:sz w:val="24"/>
+          <w:szCs w:val="24"/>
+          <w14:ligatures w14:val="none"/>
+        </w:rPr>
+        <w:t>Ensure both sets contain missing values for a realistic assessment of the imputation models.</w:t>
+      </w:r>
+    </w:p>
+    <w:p>
+      <w:pPr>
+        <w:pStyle w:val="ListParagraph"/>
+        <w:numPr>
+          <w:ilvl w:val="1"/>
+          <w:numId w:val="8"/>
+        </w:numPr>
+        <w:rPr>
+          <w:rFonts w:ascii="Times New Roman" w:eastAsia="Times New Roman" w:hAnsi="Times New Roman" w:cs="Times New Roman"/>
+          <w:kern w:val="0"/>
+          <w:sz w:val="24"/>
+          <w:szCs w:val="24"/>
+          <w14:ligatures w14:val="none"/>
+        </w:rPr>
+      </w:pPr>
+      <w:r>
+        <w:rPr>
+          <w:rFonts w:ascii="Times New Roman" w:eastAsia="Times New Roman" w:hAnsi="Times New Roman" w:cs="Times New Roman"/>
+          <w:kern w:val="0"/>
+          <w:sz w:val="24"/>
+          <w:szCs w:val="24"/>
+          <w14:ligatures w14:val="none"/>
+        </w:rPr>
+        <w:t>This process r</w:t>
+      </w:r>
+      <w:r>
+        <w:rPr>
+          <w:rFonts w:ascii="Times New Roman" w:eastAsia="Times New Roman" w:hAnsi="Times New Roman" w:cs="Times New Roman"/>
+          <w:kern w:val="0"/>
+          <w:sz w:val="24"/>
+          <w:szCs w:val="24"/>
+          <w14:ligatures w14:val="none"/>
+        </w:rPr>
+        <w:t>emove</w:t>
+      </w:r>
+      <w:r>
+        <w:rPr>
+          <w:rFonts w:ascii="Times New Roman" w:eastAsia="Times New Roman" w:hAnsi="Times New Roman" w:cs="Times New Roman"/>
+          <w:kern w:val="0"/>
+          <w:sz w:val="24"/>
+          <w:szCs w:val="24"/>
+          <w14:ligatures w14:val="none"/>
+        </w:rPr>
+        <w:t>s</w:t>
+      </w:r>
+      <w:r>
+        <w:rPr>
+          <w:rFonts w:ascii="Times New Roman" w:eastAsia="Times New Roman" w:hAnsi="Times New Roman" w:cs="Times New Roman"/>
+          <w:kern w:val="0"/>
+          <w:sz w:val="24"/>
+          <w:szCs w:val="24"/>
+          <w14:ligatures w14:val="none"/>
+        </w:rPr>
+        <w:t xml:space="preserve"> any irrelevant or redundant features to reduce noise and improve efficiency.</w:t>
       </w:r>
     </w:p>
     <w:p>
@@ -298,78 +369,209 @@
         <w:pStyle w:val="ListParagraph"/>
         <w:numPr>
           <w:ilvl w:val="0"/>
-          <w:numId w:val="7"/>
+          <w:numId w:val="8"/>
         </w:numPr>
-        <w:spacing w:after="0" w:line="240" w:lineRule="auto"/>
-        <w:rPr>
-          <w:rFonts w:ascii="Times New Roman" w:eastAsia="Times New Roman" w:hAnsi="Times New Roman" w:cs="Times New Roman"/>
-          <w:kern w:val="0"/>
-          <w:sz w:val="24"/>
-          <w:szCs w:val="24"/>
-          <w14:ligatures w14:val="none"/>
-        </w:rPr>
-      </w:pPr>
-      <w:r>
-        <w:rPr>
-          <w:rFonts w:ascii="Times New Roman" w:eastAsia="Times New Roman" w:hAnsi="Times New Roman" w:cs="Times New Roman"/>
-          <w:kern w:val="0"/>
-          <w:sz w:val="24"/>
-          <w:szCs w:val="24"/>
-          <w14:ligatures w14:val="none"/>
-        </w:rPr>
-        <w:t xml:space="preserve">Imputation Model Training: </w:t>
+        <w:rPr>
+          <w:rFonts w:ascii="Times New Roman" w:eastAsia="Times New Roman" w:hAnsi="Times New Roman" w:cs="Times New Roman"/>
+          <w:kern w:val="0"/>
+          <w:sz w:val="24"/>
+          <w:szCs w:val="24"/>
+          <w14:ligatures w14:val="none"/>
+        </w:rPr>
+      </w:pPr>
+      <w:r>
+        <w:rPr>
+          <w:rFonts w:ascii="Times New Roman" w:eastAsia="Times New Roman" w:hAnsi="Times New Roman" w:cs="Times New Roman"/>
+          <w:kern w:val="0"/>
+          <w:sz w:val="24"/>
+          <w:szCs w:val="24"/>
+          <w14:ligatures w14:val="none"/>
+        </w:rPr>
+        <w:t>Imputation Model Training:</w:t>
       </w:r>
     </w:p>
     <w:p>
       <w:pPr>
+        <w:pStyle w:val="ListParagraph"/>
         <w:numPr>
           <w:ilvl w:val="1"/>
-          <w:numId w:val="7"/>
+          <w:numId w:val="8"/>
         </w:numPr>
-        <w:spacing w:before="100" w:beforeAutospacing="1" w:after="100" w:afterAutospacing="1" w:line="240" w:lineRule="auto"/>
-        <w:rPr>
-          <w:rFonts w:ascii="Times New Roman" w:eastAsia="Times New Roman" w:hAnsi="Times New Roman" w:cs="Times New Roman"/>
-          <w:kern w:val="0"/>
-          <w:sz w:val="24"/>
-          <w:szCs w:val="24"/>
-          <w14:ligatures w14:val="none"/>
-        </w:rPr>
-      </w:pPr>
-      <w:r>
-        <w:rPr>
-          <w:rFonts w:ascii="Times New Roman" w:eastAsia="Times New Roman" w:hAnsi="Times New Roman" w:cs="Times New Roman"/>
-          <w:kern w:val="0"/>
-          <w:sz w:val="24"/>
-          <w:szCs w:val="24"/>
-          <w14:ligatures w14:val="none"/>
-        </w:rPr>
-        <w:t>Choose an appropriate imputation technique based on the nature of your data and the missing value patterns.</w:t>
+        <w:rPr>
+          <w:rFonts w:ascii="Times New Roman" w:eastAsia="Times New Roman" w:hAnsi="Times New Roman" w:cs="Times New Roman"/>
+          <w:kern w:val="0"/>
+          <w:sz w:val="24"/>
+          <w:szCs w:val="24"/>
+          <w14:ligatures w14:val="none"/>
+        </w:rPr>
+      </w:pPr>
+      <w:r>
+        <w:rPr>
+          <w:rFonts w:ascii="Times New Roman" w:eastAsia="Times New Roman" w:hAnsi="Times New Roman" w:cs="Times New Roman"/>
+          <w:kern w:val="0"/>
+          <w:sz w:val="24"/>
+          <w:szCs w:val="24"/>
+          <w14:ligatures w14:val="none"/>
+        </w:rPr>
+        <w:t>Train four different imputers using the curated training and testing data:</w:t>
       </w:r>
     </w:p>
     <w:p>
       <w:pPr>
+        <w:pStyle w:val="ListParagraph"/>
+        <w:numPr>
+          <w:ilvl w:val="2"/>
+          <w:numId w:val="8"/>
+        </w:numPr>
+        <w:rPr>
+          <w:rFonts w:ascii="Times New Roman" w:eastAsia="Times New Roman" w:hAnsi="Times New Roman" w:cs="Times New Roman"/>
+          <w:kern w:val="0"/>
+          <w:sz w:val="24"/>
+          <w:szCs w:val="24"/>
+          <w14:ligatures w14:val="none"/>
+        </w:rPr>
+      </w:pPr>
+      <w:proofErr w:type="spellStart"/>
+      <w:r>
+        <w:rPr>
+          <w:rFonts w:ascii="Times New Roman" w:eastAsia="Times New Roman" w:hAnsi="Times New Roman" w:cs="Times New Roman"/>
+          <w:kern w:val="0"/>
+          <w:sz w:val="24"/>
+          <w:szCs w:val="24"/>
+          <w14:ligatures w14:val="none"/>
+        </w:rPr>
+        <w:t>SimpleImputer</w:t>
+      </w:r>
+      <w:proofErr w:type="spellEnd"/>
+    </w:p>
+    <w:p>
+      <w:pPr>
+        <w:pStyle w:val="ListParagraph"/>
+        <w:numPr>
+          <w:ilvl w:val="2"/>
+          <w:numId w:val="8"/>
+        </w:numPr>
+        <w:rPr>
+          <w:rFonts w:ascii="Times New Roman" w:eastAsia="Times New Roman" w:hAnsi="Times New Roman" w:cs="Times New Roman"/>
+          <w:kern w:val="0"/>
+          <w:sz w:val="24"/>
+          <w:szCs w:val="24"/>
+          <w14:ligatures w14:val="none"/>
+        </w:rPr>
+      </w:pPr>
+      <w:proofErr w:type="spellStart"/>
+      <w:r>
+        <w:rPr>
+          <w:rFonts w:ascii="Times New Roman" w:eastAsia="Times New Roman" w:hAnsi="Times New Roman" w:cs="Times New Roman"/>
+          <w:kern w:val="0"/>
+          <w:sz w:val="24"/>
+          <w:szCs w:val="24"/>
+          <w14:ligatures w14:val="none"/>
+        </w:rPr>
+        <w:t>LinearImputer</w:t>
+      </w:r>
+      <w:proofErr w:type="spellEnd"/>
+    </w:p>
+    <w:p>
+      <w:pPr>
+        <w:pStyle w:val="ListParagraph"/>
+        <w:numPr>
+          <w:ilvl w:val="2"/>
+          <w:numId w:val="8"/>
+        </w:numPr>
+        <w:rPr>
+          <w:rFonts w:ascii="Times New Roman" w:eastAsia="Times New Roman" w:hAnsi="Times New Roman" w:cs="Times New Roman"/>
+          <w:kern w:val="0"/>
+          <w:sz w:val="24"/>
+          <w:szCs w:val="24"/>
+          <w14:ligatures w14:val="none"/>
+        </w:rPr>
+      </w:pPr>
+      <w:proofErr w:type="spellStart"/>
+      <w:r>
+        <w:rPr>
+          <w:rFonts w:ascii="Times New Roman" w:eastAsia="Times New Roman" w:hAnsi="Times New Roman" w:cs="Times New Roman"/>
+          <w:kern w:val="0"/>
+          <w:sz w:val="24"/>
+          <w:szCs w:val="24"/>
+          <w14:ligatures w14:val="none"/>
+        </w:rPr>
+        <w:t>DeepImputer</w:t>
+      </w:r>
+      <w:proofErr w:type="spellEnd"/>
+    </w:p>
+    <w:p>
+      <w:pPr>
+        <w:pStyle w:val="ListParagraph"/>
+        <w:numPr>
+          <w:ilvl w:val="2"/>
+          <w:numId w:val="8"/>
+        </w:numPr>
+        <w:rPr>
+          <w:rFonts w:ascii="Times New Roman" w:eastAsia="Times New Roman" w:hAnsi="Times New Roman" w:cs="Times New Roman"/>
+          <w:kern w:val="0"/>
+          <w:sz w:val="24"/>
+          <w:szCs w:val="24"/>
+          <w14:ligatures w14:val="none"/>
+        </w:rPr>
+      </w:pPr>
+      <w:proofErr w:type="spellStart"/>
+      <w:r>
+        <w:rPr>
+          <w:rFonts w:ascii="Times New Roman" w:eastAsia="Times New Roman" w:hAnsi="Times New Roman" w:cs="Times New Roman"/>
+          <w:kern w:val="0"/>
+          <w:sz w:val="24"/>
+          <w:szCs w:val="24"/>
+          <w14:ligatures w14:val="none"/>
+        </w:rPr>
+        <w:t>IterativeImputer</w:t>
+      </w:r>
+      <w:proofErr w:type="spellEnd"/>
+    </w:p>
+    <w:p>
+      <w:pPr>
+        <w:pStyle w:val="ListParagraph"/>
         <w:numPr>
           <w:ilvl w:val="1"/>
-          <w:numId w:val="7"/>
+          <w:numId w:val="8"/>
         </w:numPr>
-        <w:spacing w:before="100" w:beforeAutospacing="1" w:after="100" w:afterAutospacing="1" w:line="240" w:lineRule="auto"/>
-        <w:rPr>
-          <w:rFonts w:ascii="Times New Roman" w:eastAsia="Times New Roman" w:hAnsi="Times New Roman" w:cs="Times New Roman"/>
-          <w:kern w:val="0"/>
-          <w:sz w:val="24"/>
-          <w:szCs w:val="24"/>
-          <w14:ligatures w14:val="none"/>
-        </w:rPr>
-      </w:pPr>
-      <w:r>
-        <w:rPr>
-          <w:rFonts w:ascii="Times New Roman" w:eastAsia="Times New Roman" w:hAnsi="Times New Roman" w:cs="Times New Roman"/>
-          <w:kern w:val="0"/>
-          <w:sz w:val="24"/>
-          <w:szCs w:val="24"/>
-          <w14:ligatures w14:val="none"/>
-        </w:rPr>
-        <w:t>Train the imputation model using the training dataset.</w:t>
+        <w:rPr>
+          <w:rFonts w:ascii="Times New Roman" w:eastAsia="Times New Roman" w:hAnsi="Times New Roman" w:cs="Times New Roman"/>
+          <w:kern w:val="0"/>
+          <w:sz w:val="24"/>
+          <w:szCs w:val="24"/>
+          <w14:ligatures w14:val="none"/>
+        </w:rPr>
+      </w:pPr>
+      <w:r>
+        <w:rPr>
+          <w:rFonts w:ascii="Times New Roman" w:eastAsia="Times New Roman" w:hAnsi="Times New Roman" w:cs="Times New Roman"/>
+          <w:kern w:val="0"/>
+          <w:sz w:val="24"/>
+          <w:szCs w:val="24"/>
+          <w14:ligatures w14:val="none"/>
+        </w:rPr>
+        <w:t xml:space="preserve">For each imputer, use the training set </w:t>
+      </w:r>
+      <w:r>
+        <w:rPr>
+          <w:rFonts w:ascii="Times New Roman" w:eastAsia="Times New Roman" w:hAnsi="Times New Roman" w:cs="Times New Roman"/>
+          <w:kern w:val="0"/>
+          <w:sz w:val="24"/>
+          <w:szCs w:val="24"/>
+          <w14:ligatures w14:val="none"/>
+        </w:rPr>
+        <w:t xml:space="preserve">for the specific target column </w:t>
+      </w:r>
+      <w:r>
+        <w:rPr>
+          <w:rFonts w:ascii="Times New Roman" w:eastAsia="Times New Roman" w:hAnsi="Times New Roman" w:cs="Times New Roman"/>
+          <w:kern w:val="0"/>
+          <w:sz w:val="24"/>
+          <w:szCs w:val="24"/>
+          <w14:ligatures w14:val="none"/>
+        </w:rPr>
+        <w:t>to fit the model and the testing set to evaluate its initial performance.</w:t>
       </w:r>
     </w:p>
     <w:p>
@@ -377,78 +579,141 @@
         <w:pStyle w:val="ListParagraph"/>
         <w:numPr>
           <w:ilvl w:val="0"/>
-          <w:numId w:val="7"/>
+          <w:numId w:val="8"/>
         </w:numPr>
-        <w:spacing w:after="0" w:line="240" w:lineRule="auto"/>
-        <w:rPr>
-          <w:rFonts w:ascii="Times New Roman" w:eastAsia="Times New Roman" w:hAnsi="Times New Roman" w:cs="Times New Roman"/>
-          <w:kern w:val="0"/>
-          <w:sz w:val="24"/>
-          <w:szCs w:val="24"/>
-          <w14:ligatures w14:val="none"/>
-        </w:rPr>
-      </w:pPr>
-      <w:r>
-        <w:rPr>
-          <w:rFonts w:ascii="Times New Roman" w:eastAsia="Times New Roman" w:hAnsi="Times New Roman" w:cs="Times New Roman"/>
-          <w:kern w:val="0"/>
-          <w:sz w:val="24"/>
-          <w:szCs w:val="24"/>
-          <w14:ligatures w14:val="none"/>
-        </w:rPr>
-        <w:t xml:space="preserve">Imputation and Evaluation: </w:t>
+        <w:rPr>
+          <w:rFonts w:ascii="Times New Roman" w:eastAsia="Times New Roman" w:hAnsi="Times New Roman" w:cs="Times New Roman"/>
+          <w:kern w:val="0"/>
+          <w:sz w:val="24"/>
+          <w:szCs w:val="24"/>
+          <w14:ligatures w14:val="none"/>
+        </w:rPr>
+      </w:pPr>
+      <w:r>
+        <w:rPr>
+          <w:rFonts w:ascii="Times New Roman" w:eastAsia="Times New Roman" w:hAnsi="Times New Roman" w:cs="Times New Roman"/>
+          <w:kern w:val="0"/>
+          <w:sz w:val="24"/>
+          <w:szCs w:val="24"/>
+          <w14:ligatures w14:val="none"/>
+        </w:rPr>
+        <w:t>Imputation Model Selection:</w:t>
       </w:r>
     </w:p>
     <w:p>
       <w:pPr>
+        <w:pStyle w:val="ListParagraph"/>
         <w:numPr>
           <w:ilvl w:val="1"/>
-          <w:numId w:val="7"/>
+          <w:numId w:val="8"/>
         </w:numPr>
-        <w:spacing w:before="100" w:beforeAutospacing="1" w:after="100" w:afterAutospacing="1" w:line="240" w:lineRule="auto"/>
-        <w:rPr>
-          <w:rFonts w:ascii="Times New Roman" w:eastAsia="Times New Roman" w:hAnsi="Times New Roman" w:cs="Times New Roman"/>
-          <w:kern w:val="0"/>
-          <w:sz w:val="24"/>
-          <w:szCs w:val="24"/>
-          <w14:ligatures w14:val="none"/>
-        </w:rPr>
-      </w:pPr>
-      <w:r>
-        <w:rPr>
-          <w:rFonts w:ascii="Times New Roman" w:eastAsia="Times New Roman" w:hAnsi="Times New Roman" w:cs="Times New Roman"/>
-          <w:kern w:val="0"/>
-          <w:sz w:val="24"/>
-          <w:szCs w:val="24"/>
-          <w14:ligatures w14:val="none"/>
-        </w:rPr>
-        <w:t>Apply the trained imputation model to the testing dataset to fill in the missing values.</w:t>
+        <w:rPr>
+          <w:rFonts w:ascii="Times New Roman" w:eastAsia="Times New Roman" w:hAnsi="Times New Roman" w:cs="Times New Roman"/>
+          <w:kern w:val="0"/>
+          <w:sz w:val="24"/>
+          <w:szCs w:val="24"/>
+          <w14:ligatures w14:val="none"/>
+        </w:rPr>
+      </w:pPr>
+      <w:r>
+        <w:rPr>
+          <w:rFonts w:ascii="Times New Roman" w:eastAsia="Times New Roman" w:hAnsi="Times New Roman" w:cs="Times New Roman"/>
+          <w:kern w:val="0"/>
+          <w:sz w:val="24"/>
+          <w:szCs w:val="24"/>
+          <w14:ligatures w14:val="none"/>
+        </w:rPr>
+        <w:t xml:space="preserve">Compare the performance of the imputers using </w:t>
+      </w:r>
+      <w:proofErr w:type="spellStart"/>
+      <w:r>
+        <w:rPr>
+          <w:rFonts w:ascii="Times New Roman" w:eastAsia="Times New Roman" w:hAnsi="Times New Roman" w:cs="Times New Roman"/>
+          <w:kern w:val="0"/>
+          <w:sz w:val="24"/>
+          <w:szCs w:val="24"/>
+          <w14:ligatures w14:val="none"/>
+        </w:rPr>
+        <w:t>mean_squared_error</w:t>
+      </w:r>
+      <w:proofErr w:type="spellEnd"/>
+      <w:r>
+        <w:rPr>
+          <w:rFonts w:ascii="Times New Roman" w:eastAsia="Times New Roman" w:hAnsi="Times New Roman" w:cs="Times New Roman"/>
+          <w:kern w:val="0"/>
+          <w:sz w:val="24"/>
+          <w:szCs w:val="24"/>
+          <w14:ligatures w14:val="none"/>
+        </w:rPr>
+        <w:t xml:space="preserve"> and </w:t>
+      </w:r>
+      <w:proofErr w:type="spellStart"/>
+      <w:r>
+        <w:rPr>
+          <w:rFonts w:ascii="Times New Roman" w:eastAsia="Times New Roman" w:hAnsi="Times New Roman" w:cs="Times New Roman"/>
+          <w:kern w:val="0"/>
+          <w:sz w:val="24"/>
+          <w:szCs w:val="24"/>
+          <w14:ligatures w14:val="none"/>
+        </w:rPr>
+        <w:t>pearson_corr</w:t>
+      </w:r>
+      <w:proofErr w:type="spellEnd"/>
+      <w:r>
+        <w:rPr>
+          <w:rFonts w:ascii="Times New Roman" w:eastAsia="Times New Roman" w:hAnsi="Times New Roman" w:cs="Times New Roman"/>
+          <w:kern w:val="0"/>
+          <w:sz w:val="24"/>
+          <w:szCs w:val="24"/>
+          <w14:ligatures w14:val="none"/>
+        </w:rPr>
+        <w:t>.</w:t>
       </w:r>
     </w:p>
     <w:p>
       <w:pPr>
+        <w:pStyle w:val="ListParagraph"/>
         <w:numPr>
           <w:ilvl w:val="1"/>
-          <w:numId w:val="7"/>
+          <w:numId w:val="8"/>
         </w:numPr>
-        <w:spacing w:before="100" w:beforeAutospacing="1" w:after="100" w:afterAutospacing="1" w:line="240" w:lineRule="auto"/>
-        <w:rPr>
-          <w:rFonts w:ascii="Times New Roman" w:eastAsia="Times New Roman" w:hAnsi="Times New Roman" w:cs="Times New Roman"/>
-          <w:kern w:val="0"/>
-          <w:sz w:val="24"/>
-          <w:szCs w:val="24"/>
-          <w14:ligatures w14:val="none"/>
-        </w:rPr>
-      </w:pPr>
-      <w:r>
-        <w:rPr>
-          <w:rFonts w:ascii="Times New Roman" w:eastAsia="Times New Roman" w:hAnsi="Times New Roman" w:cs="Times New Roman"/>
-          <w:kern w:val="0"/>
-          <w:sz w:val="24"/>
-          <w:szCs w:val="24"/>
-          <w14:ligatures w14:val="none"/>
-        </w:rPr>
-        <w:t>Evaluate the performance of the imputation model by comparing the imputed values with the actual values (if available) or by assessing the overall quality of the imputed dataset.</w:t>
+        <w:rPr>
+          <w:rFonts w:ascii="Times New Roman" w:eastAsia="Times New Roman" w:hAnsi="Times New Roman" w:cs="Times New Roman"/>
+          <w:kern w:val="0"/>
+          <w:sz w:val="24"/>
+          <w:szCs w:val="24"/>
+          <w14:ligatures w14:val="none"/>
+        </w:rPr>
+      </w:pPr>
+      <w:r>
+        <w:rPr>
+          <w:rFonts w:ascii="Times New Roman" w:eastAsia="Times New Roman" w:hAnsi="Times New Roman" w:cs="Times New Roman"/>
+          <w:kern w:val="0"/>
+          <w:sz w:val="24"/>
+          <w:szCs w:val="24"/>
+          <w14:ligatures w14:val="none"/>
+        </w:rPr>
+        <w:t xml:space="preserve">Choose the best-performing imputer </w:t>
+      </w:r>
+      <w:r>
+        <w:rPr>
+          <w:rFonts w:ascii="Times New Roman" w:eastAsia="Times New Roman" w:hAnsi="Times New Roman" w:cs="Times New Roman"/>
+          <w:kern w:val="0"/>
+          <w:sz w:val="24"/>
+          <w:szCs w:val="24"/>
+          <w14:ligatures w14:val="none"/>
+        </w:rPr>
+        <w:t xml:space="preserve">for the target column </w:t>
+      </w:r>
+      <w:r>
+        <w:rPr>
+          <w:rFonts w:ascii="Times New Roman" w:eastAsia="Times New Roman" w:hAnsi="Times New Roman" w:cs="Times New Roman"/>
+          <w:kern w:val="0"/>
+          <w:sz w:val="24"/>
+          <w:szCs w:val="24"/>
+          <w14:ligatures w14:val="none"/>
+        </w:rPr>
+        <w:t>based on these evaluation metrics.</w:t>
       </w:r>
     </w:p>
     <w:p>
@@ -456,55 +721,183 @@
         <w:pStyle w:val="ListParagraph"/>
         <w:numPr>
           <w:ilvl w:val="0"/>
-          <w:numId w:val="7"/>
+          <w:numId w:val="8"/>
         </w:numPr>
-        <w:spacing w:after="0" w:line="240" w:lineRule="auto"/>
-        <w:rPr>
-          <w:rFonts w:ascii="Times New Roman" w:eastAsia="Times New Roman" w:hAnsi="Times New Roman" w:cs="Times New Roman"/>
-          <w:kern w:val="0"/>
-          <w:sz w:val="24"/>
-          <w:szCs w:val="24"/>
-          <w14:ligatures w14:val="none"/>
-        </w:rPr>
-      </w:pPr>
-      <w:r>
-        <w:rPr>
-          <w:rFonts w:ascii="Times New Roman" w:eastAsia="Times New Roman" w:hAnsi="Times New Roman" w:cs="Times New Roman"/>
-          <w:kern w:val="0"/>
-          <w:sz w:val="24"/>
-          <w:szCs w:val="24"/>
-          <w14:ligatures w14:val="none"/>
-        </w:rPr>
-        <w:t xml:space="preserve">Iteration and Refinement: </w:t>
+        <w:rPr>
+          <w:rFonts w:ascii="Times New Roman" w:eastAsia="Times New Roman" w:hAnsi="Times New Roman" w:cs="Times New Roman"/>
+          <w:kern w:val="0"/>
+          <w:sz w:val="24"/>
+          <w:szCs w:val="24"/>
+          <w14:ligatures w14:val="none"/>
+        </w:rPr>
+      </w:pPr>
+      <w:r>
+        <w:rPr>
+          <w:rFonts w:ascii="Times New Roman" w:eastAsia="Times New Roman" w:hAnsi="Times New Roman" w:cs="Times New Roman"/>
+          <w:kern w:val="0"/>
+          <w:sz w:val="24"/>
+          <w:szCs w:val="24"/>
+          <w14:ligatures w14:val="none"/>
+        </w:rPr>
+        <w:t>Final Imputation:</w:t>
       </w:r>
     </w:p>
     <w:p>
       <w:pPr>
+        <w:pStyle w:val="ListParagraph"/>
         <w:numPr>
           <w:ilvl w:val="1"/>
-          <w:numId w:val="7"/>
+          <w:numId w:val="8"/>
         </w:numPr>
-        <w:spacing w:before="100" w:beforeAutospacing="1" w:after="100" w:afterAutospacing="1" w:line="240" w:lineRule="auto"/>
-        <w:rPr>
-          <w:rFonts w:ascii="Times New Roman" w:eastAsia="Times New Roman" w:hAnsi="Times New Roman" w:cs="Times New Roman"/>
-          <w:kern w:val="0"/>
-          <w:sz w:val="24"/>
-          <w:szCs w:val="24"/>
-          <w14:ligatures w14:val="none"/>
-        </w:rPr>
-      </w:pPr>
-      <w:r>
-        <w:rPr>
-          <w:rFonts w:ascii="Times New Roman" w:eastAsia="Times New Roman" w:hAnsi="Times New Roman" w:cs="Times New Roman"/>
-          <w:kern w:val="0"/>
-          <w:sz w:val="24"/>
-          <w:szCs w:val="24"/>
-          <w14:ligatures w14:val="none"/>
-        </w:rPr>
-        <w:t>If necessary, iterate and refine the imputation process by trying different techniques, adjusting hyperparameters, or incorporating domain knowledge.</w:t>
+        <w:rPr>
+          <w:rFonts w:ascii="Times New Roman" w:eastAsia="Times New Roman" w:hAnsi="Times New Roman" w:cs="Times New Roman"/>
+          <w:kern w:val="0"/>
+          <w:sz w:val="24"/>
+          <w:szCs w:val="24"/>
+          <w14:ligatures w14:val="none"/>
+        </w:rPr>
+      </w:pPr>
+      <w:r>
+        <w:rPr>
+          <w:rFonts w:ascii="Times New Roman" w:eastAsia="Times New Roman" w:hAnsi="Times New Roman" w:cs="Times New Roman"/>
+          <w:kern w:val="0"/>
+          <w:sz w:val="24"/>
+          <w:szCs w:val="24"/>
+          <w14:ligatures w14:val="none"/>
+        </w:rPr>
+        <w:t>Use the selected imputer to perform the final imputations on the entire dataset.</w:t>
       </w:r>
     </w:p>
-    <w:p/>
+    <w:p>
+      <w:pPr>
+        <w:pStyle w:val="ListParagraph"/>
+        <w:numPr>
+          <w:ilvl w:val="1"/>
+          <w:numId w:val="8"/>
+        </w:numPr>
+        <w:rPr>
+          <w:rFonts w:ascii="Times New Roman" w:eastAsia="Times New Roman" w:hAnsi="Times New Roman" w:cs="Times New Roman"/>
+          <w:kern w:val="0"/>
+          <w:sz w:val="24"/>
+          <w:szCs w:val="24"/>
+          <w14:ligatures w14:val="none"/>
+        </w:rPr>
+      </w:pPr>
+      <w:r>
+        <w:rPr>
+          <w:rFonts w:ascii="Times New Roman" w:eastAsia="Times New Roman" w:hAnsi="Times New Roman" w:cs="Times New Roman"/>
+          <w:kern w:val="0"/>
+          <w:sz w:val="24"/>
+          <w:szCs w:val="24"/>
+          <w14:ligatures w14:val="none"/>
+        </w:rPr>
+        <w:t>Ensure the imputer is specifically curated to address the missing data in the target column.</w:t>
+      </w:r>
+    </w:p>
+    <w:p>
+      <w:pPr>
+        <w:pStyle w:val="ListParagraph"/>
+        <w:numPr>
+          <w:ilvl w:val="0"/>
+          <w:numId w:val="8"/>
+        </w:numPr>
+        <w:rPr>
+          <w:rFonts w:ascii="Times New Roman" w:eastAsia="Times New Roman" w:hAnsi="Times New Roman" w:cs="Times New Roman"/>
+          <w:kern w:val="0"/>
+          <w:sz w:val="24"/>
+          <w:szCs w:val="24"/>
+          <w14:ligatures w14:val="none"/>
+        </w:rPr>
+      </w:pPr>
+      <w:r>
+        <w:rPr>
+          <w:rFonts w:ascii="Times New Roman" w:eastAsia="Times New Roman" w:hAnsi="Times New Roman" w:cs="Times New Roman"/>
+          <w:kern w:val="0"/>
+          <w:sz w:val="24"/>
+          <w:szCs w:val="24"/>
+          <w14:ligatures w14:val="none"/>
+        </w:rPr>
+        <w:t>Iteration and Refinement:</w:t>
+      </w:r>
+    </w:p>
+    <w:p>
+      <w:pPr>
+        <w:pStyle w:val="ListParagraph"/>
+        <w:numPr>
+          <w:ilvl w:val="1"/>
+          <w:numId w:val="8"/>
+        </w:numPr>
+        <w:rPr>
+          <w:rFonts w:ascii="Times New Roman" w:eastAsia="Times New Roman" w:hAnsi="Times New Roman" w:cs="Times New Roman"/>
+          <w:kern w:val="0"/>
+          <w:sz w:val="24"/>
+          <w:szCs w:val="24"/>
+          <w14:ligatures w14:val="none"/>
+        </w:rPr>
+      </w:pPr>
+      <w:r>
+        <w:rPr>
+          <w:rFonts w:ascii="Times New Roman" w:eastAsia="Times New Roman" w:hAnsi="Times New Roman" w:cs="Times New Roman"/>
+          <w:kern w:val="0"/>
+          <w:sz w:val="24"/>
+          <w:szCs w:val="24"/>
+          <w14:ligatures w14:val="none"/>
+        </w:rPr>
+        <w:t>If necessary, iterate and refine the imputation process by trying different techniques or adjusting hyperparameters.</w:t>
+      </w:r>
+    </w:p>
+    <w:p>
+      <w:pPr>
+        <w:pStyle w:val="ListParagraph"/>
+        <w:numPr>
+          <w:ilvl w:val="1"/>
+          <w:numId w:val="8"/>
+        </w:numPr>
+        <w:rPr>
+          <w:rFonts w:ascii="Times New Roman" w:eastAsia="Times New Roman" w:hAnsi="Times New Roman" w:cs="Times New Roman"/>
+          <w:kern w:val="0"/>
+          <w:sz w:val="24"/>
+          <w:szCs w:val="24"/>
+          <w14:ligatures w14:val="none"/>
+        </w:rPr>
+      </w:pPr>
+      <w:r>
+        <w:rPr>
+          <w:rFonts w:ascii="Times New Roman" w:eastAsia="Times New Roman" w:hAnsi="Times New Roman" w:cs="Times New Roman"/>
+          <w:kern w:val="0"/>
+          <w:sz w:val="24"/>
+          <w:szCs w:val="24"/>
+          <w14:ligatures w14:val="none"/>
+        </w:rPr>
+        <w:t>Incorporate domain knowledge to improve the quality of imputations.</w:t>
+      </w:r>
+    </w:p>
+    <w:p>
+      <w:pPr>
+        <w:pStyle w:val="ListParagraph"/>
+        <w:numPr>
+          <w:ilvl w:val="1"/>
+          <w:numId w:val="8"/>
+        </w:numPr>
+        <w:rPr>
+          <w:rFonts w:ascii="Times New Roman" w:eastAsia="Times New Roman" w:hAnsi="Times New Roman" w:cs="Times New Roman"/>
+          <w:kern w:val="0"/>
+          <w:sz w:val="24"/>
+          <w:szCs w:val="24"/>
+          <w14:ligatures w14:val="none"/>
+        </w:rPr>
+      </w:pPr>
+      <w:r>
+        <w:rPr>
+          <w:rFonts w:ascii="Times New Roman" w:eastAsia="Times New Roman" w:hAnsi="Times New Roman" w:cs="Times New Roman"/>
+          <w:kern w:val="0"/>
+          <w:sz w:val="24"/>
+          <w:szCs w:val="24"/>
+          <w14:ligatures w14:val="none"/>
+        </w:rPr>
+        <w:t>Re-evaluate the performance and make further adjustments as needed.</w:t>
+      </w:r>
+    </w:p>
     <w:sectPr>
       <w:pgSz w:w="12240" w:h="15840"/>
       <w:pgMar w:top="1440" w:right="1440" w:bottom="1440" w:left="1440" w:header="720" w:footer="720" w:gutter="0"/>
@@ -1434,6 +1827,95 @@
       </w:pPr>
     </w:lvl>
     <w:lvl w:ilvl="2" w:tplc="0409001B" w:tentative="1">
+      <w:start w:val="1"/>
+      <w:numFmt w:val="lowerRoman"/>
+      <w:lvlText w:val="%3."/>
+      <w:lvlJc w:val="right"/>
+      <w:pPr>
+        <w:ind w:left="2160" w:hanging="180"/>
+      </w:pPr>
+    </w:lvl>
+    <w:lvl w:ilvl="3" w:tplc="0409000F" w:tentative="1">
+      <w:start w:val="1"/>
+      <w:numFmt w:val="decimal"/>
+      <w:lvlText w:val="%4."/>
+      <w:lvlJc w:val="left"/>
+      <w:pPr>
+        <w:ind w:left="2880" w:hanging="360"/>
+      </w:pPr>
+    </w:lvl>
+    <w:lvl w:ilvl="4" w:tplc="04090019" w:tentative="1">
+      <w:start w:val="1"/>
+      <w:numFmt w:val="lowerLetter"/>
+      <w:lvlText w:val="%5."/>
+      <w:lvlJc w:val="left"/>
+      <w:pPr>
+        <w:ind w:left="3600" w:hanging="360"/>
+      </w:pPr>
+    </w:lvl>
+    <w:lvl w:ilvl="5" w:tplc="0409001B" w:tentative="1">
+      <w:start w:val="1"/>
+      <w:numFmt w:val="lowerRoman"/>
+      <w:lvlText w:val="%6."/>
+      <w:lvlJc w:val="right"/>
+      <w:pPr>
+        <w:ind w:left="4320" w:hanging="180"/>
+      </w:pPr>
+    </w:lvl>
+    <w:lvl w:ilvl="6" w:tplc="0409000F" w:tentative="1">
+      <w:start w:val="1"/>
+      <w:numFmt w:val="decimal"/>
+      <w:lvlText w:val="%7."/>
+      <w:lvlJc w:val="left"/>
+      <w:pPr>
+        <w:ind w:left="5040" w:hanging="360"/>
+      </w:pPr>
+    </w:lvl>
+    <w:lvl w:ilvl="7" w:tplc="04090019" w:tentative="1">
+      <w:start w:val="1"/>
+      <w:numFmt w:val="lowerLetter"/>
+      <w:lvlText w:val="%8."/>
+      <w:lvlJc w:val="left"/>
+      <w:pPr>
+        <w:ind w:left="5760" w:hanging="360"/>
+      </w:pPr>
+    </w:lvl>
+    <w:lvl w:ilvl="8" w:tplc="0409001B" w:tentative="1">
+      <w:start w:val="1"/>
+      <w:numFmt w:val="lowerRoman"/>
+      <w:lvlText w:val="%9."/>
+      <w:lvlJc w:val="right"/>
+      <w:pPr>
+        <w:ind w:left="6480" w:hanging="180"/>
+      </w:pPr>
+    </w:lvl>
+  </w:abstractNum>
+  <w:abstractNum w:abstractNumId="7" w15:restartNumberingAfterBreak="0">
+    <w:nsid w:val="7E433522"/>
+    <w:multiLevelType w:val="hybridMultilevel"/>
+    <w:tmpl w:val="D2B644D6"/>
+    <w:lvl w:ilvl="0" w:tplc="0409000F">
+      <w:start w:val="1"/>
+      <w:numFmt w:val="decimal"/>
+      <w:lvlText w:val="%1."/>
+      <w:lvlJc w:val="left"/>
+      <w:pPr>
+        <w:ind w:left="720" w:hanging="360"/>
+      </w:pPr>
+      <w:rPr>
+        <w:rFonts w:hint="default"/>
+      </w:rPr>
+    </w:lvl>
+    <w:lvl w:ilvl="1" w:tplc="04090019">
+      <w:start w:val="1"/>
+      <w:numFmt w:val="lowerLetter"/>
+      <w:lvlText w:val="%2."/>
+      <w:lvlJc w:val="left"/>
+      <w:pPr>
+        <w:ind w:left="1440" w:hanging="360"/>
+      </w:pPr>
+    </w:lvl>
+    <w:lvl w:ilvl="2" w:tplc="0409001B">
       <w:start w:val="1"/>
       <w:numFmt w:val="lowerRoman"/>
       <w:lvlText w:val="%3."/>
@@ -1517,6 +1999,9 @@
   </w:num>
   <w:num w:numId="7" w16cid:durableId="693262977">
     <w:abstractNumId w:val="6"/>
+  </w:num>
+  <w:num w:numId="8" w16cid:durableId="1531989843">
+    <w:abstractNumId w:val="7"/>
   </w:num>
 </w:numbering>
 </file>
@@ -2752,6 +3237,23 @@
 </file>
 
 <file path=customXml/item1.xml><?xml version="1.0" encoding="utf-8"?>
+<p:properties xmlns:p="http://schemas.microsoft.com/office/2006/metadata/properties" xmlns:xsi="http://www.w3.org/2001/XMLSchema-instance" xmlns:pc="http://schemas.microsoft.com/office/infopath/2007/PartnerControls">
+  <documentManagement>
+    <_activity xmlns="b56a722f-c5f2-4d51-aeba-131c5016524c" xsi:nil="true"/>
+  </documentManagement>
+</p:properties>
+</file>
+
+<file path=customXml/item2.xml><?xml version="1.0" encoding="utf-8"?>
+<?mso-contentType ?>
+<FormTemplates xmlns="http://schemas.microsoft.com/sharepoint/v3/contenttype/forms">
+  <Display>DocumentLibraryForm</Display>
+  <Edit>DocumentLibraryForm</Edit>
+  <New>DocumentLibraryForm</New>
+</FormTemplates>
+</file>
+
+<file path=customXml/item3.xml><?xml version="1.0" encoding="utf-8"?>
 <ct:contentTypeSchema xmlns:ct="http://schemas.microsoft.com/office/2006/metadata/contentType" xmlns:ma="http://schemas.microsoft.com/office/2006/metadata/properties/metaAttributes" ct:_="" ma:_="" ma:contentTypeName="Document" ma:contentTypeID="0x010100B79D6C16E0CAEC4592D6669667AC6191" ma:contentTypeVersion="8" ma:contentTypeDescription="Create a new document." ma:contentTypeScope="" ma:versionID="c2c15020a4d0d20e4bdbd12154ca4ddb">
   <xsd:schema xmlns:xsd="http://www.w3.org/2001/XMLSchema" xmlns:xs="http://www.w3.org/2001/XMLSchema" xmlns:p="http://schemas.microsoft.com/office/2006/metadata/properties" xmlns:ns3="b56a722f-c5f2-4d51-aeba-131c5016524c" xmlns:ns4="2f1e256d-8365-4ad1-9349-d707531f2e7a" targetNamespace="http://schemas.microsoft.com/office/2006/metadata/properties" ma:root="true" ma:fieldsID="5fb29da069306797c8a66de32aede92f" ns3:_="" ns4:_="">
     <xsd:import namespace="b56a722f-c5f2-4d51-aeba-131c5016524c"/>
@@ -2940,24 +3442,25 @@
 </ct:contentTypeSchema>
 </file>
 
-<file path=customXml/item2.xml><?xml version="1.0" encoding="utf-8"?>
-<?mso-contentType ?>
-<FormTemplates xmlns="http://schemas.microsoft.com/sharepoint/v3/contenttype/forms">
-  <Display>DocumentLibraryForm</Display>
-  <Edit>DocumentLibraryForm</Edit>
-  <New>DocumentLibraryForm</New>
-</FormTemplates>
+<file path=customXml/itemProps1.xml><?xml version="1.0" encoding="utf-8"?>
+<ds:datastoreItem xmlns:ds="http://schemas.openxmlformats.org/officeDocument/2006/customXml" ds:itemID="{E07158CA-DFD2-4741-8920-8583E048C51F}">
+  <ds:schemaRefs>
+    <ds:schemaRef ds:uri="http://schemas.microsoft.com/office/2006/metadata/properties"/>
+    <ds:schemaRef ds:uri="http://schemas.microsoft.com/office/infopath/2007/PartnerControls"/>
+    <ds:schemaRef ds:uri="b56a722f-c5f2-4d51-aeba-131c5016524c"/>
+  </ds:schemaRefs>
+</ds:datastoreItem>
 </file>
 
-<file path=customXml/item3.xml><?xml version="1.0" encoding="utf-8"?>
-<p:properties xmlns:p="http://schemas.microsoft.com/office/2006/metadata/properties" xmlns:xsi="http://www.w3.org/2001/XMLSchema-instance" xmlns:pc="http://schemas.microsoft.com/office/infopath/2007/PartnerControls">
-  <documentManagement>
-    <_activity xmlns="b56a722f-c5f2-4d51-aeba-131c5016524c" xsi:nil="true"/>
-  </documentManagement>
-</p:properties>
+<file path=customXml/itemProps2.xml><?xml version="1.0" encoding="utf-8"?>
+<ds:datastoreItem xmlns:ds="http://schemas.openxmlformats.org/officeDocument/2006/customXml" ds:itemID="{B90A2F31-95C5-4397-BCFD-38BBE23EED7C}">
+  <ds:schemaRefs>
+    <ds:schemaRef ds:uri="http://schemas.microsoft.com/sharepoint/v3/contenttype/forms"/>
+  </ds:schemaRefs>
+</ds:datastoreItem>
 </file>
 
-<file path=customXml/itemProps1.xml><?xml version="1.0" encoding="utf-8"?>
+<file path=customXml/itemProps3.xml><?xml version="1.0" encoding="utf-8"?>
 <ds:datastoreItem xmlns:ds="http://schemas.openxmlformats.org/officeDocument/2006/customXml" ds:itemID="{783F25ED-7839-4BFA-9F27-1738A0D3AFDA}">
   <ds:schemaRefs>
     <ds:schemaRef ds:uri="http://schemas.microsoft.com/office/2006/metadata/contentType"/>
@@ -2974,29 +3477,4 @@
     <ds:schemaRef ds:uri="http://schemas.microsoft.com/internal/obd"/>
   </ds:schemaRefs>
 </ds:datastoreItem>
-</file>
-
-<file path=customXml/itemProps2.xml><?xml version="1.0" encoding="utf-8"?>
-<ds:datastoreItem xmlns:ds="http://schemas.openxmlformats.org/officeDocument/2006/customXml" ds:itemID="{B90A2F31-95C5-4397-BCFD-38BBE23EED7C}">
-  <ds:schemaRefs>
-    <ds:schemaRef ds:uri="http://schemas.microsoft.com/sharepoint/v3/contenttype/forms"/>
-  </ds:schemaRefs>
-</ds:datastoreItem>
-</file>
-
-<file path=customXml/itemProps3.xml><?xml version="1.0" encoding="utf-8"?>
-<ds:datastoreItem xmlns:ds="http://schemas.openxmlformats.org/officeDocument/2006/customXml" ds:itemID="{E07158CA-DFD2-4741-8920-8583E048C51F}">
-  <ds:schemaRefs>
-    <ds:schemaRef ds:uri="http://schemas.microsoft.com/office/2006/documentManagement/types"/>
-    <ds:schemaRef ds:uri="http://purl.org/dc/dcmitype/"/>
-    <ds:schemaRef ds:uri="http://purl.org/dc/elements/1.1/"/>
-    <ds:schemaRef ds:uri="http://purl.org/dc/terms/"/>
-    <ds:schemaRef ds:uri="2f1e256d-8365-4ad1-9349-d707531f2e7a"/>
-    <ds:schemaRef ds:uri="http://schemas.microsoft.com/office/infopath/2007/PartnerControls"/>
-    <ds:schemaRef ds:uri="http://schemas.openxmlformats.org/package/2006/metadata/core-properties"/>
-    <ds:schemaRef ds:uri="b56a722f-c5f2-4d51-aeba-131c5016524c"/>
-    <ds:schemaRef ds:uri="http://schemas.microsoft.com/office/2006/metadata/properties"/>
-    <ds:schemaRef ds:uri="http://www.w3.org/XML/1998/namespace"/>
-  </ds:schemaRefs>
-</ds:datastoreItem>
 </file>
</xml_diff>